<commit_message>
Ajout des cases activées lors des choix sur l'interface
</commit_message>
<xml_diff>
--- a/Dossiers techniques.docx
+++ b/Dossiers techniques.docx
@@ -52,9 +52,223 @@
       <w:pPr>
         <w:pStyle w:val="Heading1"/>
       </w:pPr>
+      <w:r>
+        <w:lastRenderedPageBreak/>
+        <w:t>Options</w:t>
+      </w:r>
+    </w:p>
+    <w:p/>
+    <w:p>
+      <w:r>
+        <w:t>Page modèle</w:t>
+      </w:r>
+    </w:p>
+    <w:p>
+      <w:pPr>
+        <w:pStyle w:val="ListParagraph"/>
+        <w:numPr>
+          <w:ilvl w:val="0"/>
+          <w:numId w:val="2"/>
+        </w:numPr>
+      </w:pPr>
+      <w:r>
+        <w:t>Croquis page unique</w:t>
+      </w:r>
+    </w:p>
+    <w:p>
+      <w:pPr>
+        <w:pStyle w:val="ListParagraph"/>
+        <w:numPr>
+          <w:ilvl w:val="0"/>
+          <w:numId w:val="2"/>
+        </w:numPr>
+      </w:pPr>
+      <w:r>
+        <w:t>Collection conformation B (Bonnet B)</w:t>
+      </w:r>
+    </w:p>
+    <w:p>
+      <w:pPr>
+        <w:pStyle w:val="ListParagraph"/>
+        <w:numPr>
+          <w:ilvl w:val="0"/>
+          <w:numId w:val="2"/>
+        </w:numPr>
+      </w:pPr>
+      <w:r>
+        <w:t>Collection conformation D (Bonnet D)</w:t>
+      </w:r>
+    </w:p>
+    <w:p/>
+    <w:p>
+      <w:r>
+        <w:t>Page Sommaire</w:t>
+      </w:r>
+    </w:p>
+    <w:p>
+      <w:pPr>
+        <w:pStyle w:val="ListParagraph"/>
+        <w:numPr>
+          <w:ilvl w:val="0"/>
+          <w:numId w:val="2"/>
+        </w:numPr>
+      </w:pPr>
+      <w:r>
+        <w:t>Sous-Traitance</w:t>
+      </w:r>
+    </w:p>
+    <w:p>
+      <w:pPr>
+        <w:pStyle w:val="ListParagraph"/>
+        <w:numPr>
+          <w:ilvl w:val="0"/>
+          <w:numId w:val="2"/>
+        </w:numPr>
+      </w:pPr>
+      <w:r>
+        <w:t>Négoce</w:t>
+      </w:r>
+    </w:p>
+    <w:p/>
+    <w:p>
+      <w:r>
+        <w:t>Page Nom(</w:t>
+      </w:r>
+      <w:proofErr w:type="spellStart"/>
+      <w:r>
+        <w:t>enclature</w:t>
+      </w:r>
+      <w:proofErr w:type="spellEnd"/>
+      <w:r>
+        <w:t>) de Conf(</w:t>
+      </w:r>
+      <w:proofErr w:type="spellStart"/>
+      <w:r>
+        <w:t>ection</w:t>
+      </w:r>
+      <w:proofErr w:type="spellEnd"/>
+      <w:r>
+        <w:t>)</w:t>
+      </w:r>
+    </w:p>
+    <w:p/>
+    <w:p>
+      <w:r>
+        <w:t>Fiche technique</w:t>
+      </w:r>
+    </w:p>
+    <w:p>
+      <w:pPr>
+        <w:pStyle w:val="ListParagraph"/>
+        <w:numPr>
+          <w:ilvl w:val="0"/>
+          <w:numId w:val="2"/>
+        </w:numPr>
+      </w:pPr>
+      <w:r>
+        <w:t>Croquis page unique</w:t>
+      </w:r>
+    </w:p>
+    <w:p/>
+    <w:p>
+      <w:r>
+        <w:t>Page Gamme</w:t>
+      </w:r>
+    </w:p>
+    <w:p>
+      <w:pPr>
+        <w:pStyle w:val="ListParagraph"/>
+        <w:numPr>
+          <w:ilvl w:val="0"/>
+          <w:numId w:val="2"/>
+        </w:numPr>
+      </w:pPr>
+      <w:r>
+        <w:t>Afficher temps</w:t>
+      </w:r>
+    </w:p>
+    <w:p/>
+    <w:p>
+      <w:r>
+        <w:t>Page Nom(</w:t>
+      </w:r>
+      <w:proofErr w:type="spellStart"/>
+      <w:r>
+        <w:t>enclature</w:t>
+      </w:r>
+      <w:proofErr w:type="spellEnd"/>
+      <w:r>
+        <w:t>) de Cond(</w:t>
+      </w:r>
+      <w:proofErr w:type="spellStart"/>
+      <w:r>
+        <w:t>itionnement</w:t>
+      </w:r>
+      <w:proofErr w:type="spellEnd"/>
+      <w:r>
+        <w:t>)</w:t>
+      </w:r>
+    </w:p>
+    <w:p/>
+    <w:p>
+      <w:r>
+        <w:t>Page Détail</w:t>
+      </w:r>
+    </w:p>
+    <w:p/>
+    <w:p>
+      <w:r>
+        <w:t>Page Gamme Ext(</w:t>
+      </w:r>
+      <w:proofErr w:type="spellStart"/>
+      <w:r>
+        <w:t>érieure</w:t>
+      </w:r>
+      <w:proofErr w:type="spellEnd"/>
+      <w:r>
+        <w:t xml:space="preserve">) </w:t>
+      </w:r>
+    </w:p>
+    <w:p>
+      <w:pPr>
+        <w:pStyle w:val="ListParagraph"/>
+        <w:numPr>
+          <w:ilvl w:val="0"/>
+          <w:numId w:val="2"/>
+        </w:numPr>
+      </w:pPr>
+      <w:r>
+        <w:t>Traduction Gamme Extérieure</w:t>
+      </w:r>
+    </w:p>
+    <w:p>
+      <w:pPr>
+        <w:pStyle w:val="ListParagraph"/>
+        <w:numPr>
+          <w:ilvl w:val="0"/>
+          <w:numId w:val="2"/>
+        </w:numPr>
+      </w:pPr>
+      <w:r>
+        <w:t>Afficher temps</w:t>
+      </w:r>
+    </w:p>
+    <w:p/>
+    <w:p>
+      <w:r>
+        <w:t>Conditionnement et Annexes</w:t>
+      </w:r>
+    </w:p>
+    <w:p>
+      <w:r>
+        <w:br w:type="page"/>
+      </w:r>
+    </w:p>
+    <w:p>
       <w:bookmarkStart w:id="0" w:name="_GoBack"/>
       <w:bookmarkEnd w:id="0"/>
     </w:p>
+    <w:p/>
     <w:sectPr>
       <w:pgSz w:w="11906" w:h="16838"/>
       <w:pgMar w:top="1417" w:right="1417" w:bottom="1417" w:left="1417" w:header="708" w:footer="708" w:gutter="0"/>
@@ -63,6 +277,241 @@
     </w:sectPr>
   </w:body>
 </w:document>
+</file>
+
+<file path=word/numbering.xml><?xml version="1.0" encoding="utf-8"?>
+<w:numbering xmlns:wpc="http://schemas.microsoft.com/office/word/2010/wordprocessingCanvas" xmlns:cx="http://schemas.microsoft.com/office/drawing/2014/chartex" xmlns:cx1="http://schemas.microsoft.com/office/drawing/2015/9/8/chartex" xmlns:cx2="http://schemas.microsoft.com/office/drawing/2015/10/21/chartex" xmlns:cx3="http://schemas.microsoft.com/office/drawing/2016/5/9/chartex" xmlns:cx4="http://schemas.microsoft.com/office/drawing/2016/5/10/chartex" xmlns:cx5="http://schemas.microsoft.com/office/drawing/2016/5/11/chartex" xmlns:cx6="http://schemas.microsoft.com/office/drawing/2016/5/12/chartex" xmlns:cx7="http://schemas.microsoft.com/office/drawing/2016/5/13/chartex" xmlns:cx8="http://schemas.microsoft.com/office/drawing/2016/5/14/chartex" xmlns:mc="http://schemas.openxmlformats.org/markup-compatibility/2006" xmlns:aink="http://schemas.microsoft.com/office/drawing/2016/ink" xmlns:am3d="http://schemas.microsoft.com/office/drawing/2017/model3d" xmlns:o="urn:schemas-microsoft-com:office:office" xmlns:r="http://schemas.openxmlformats.org/officeDocument/2006/relationships" xmlns:m="http://schemas.openxmlformats.org/officeDocument/2006/math" xmlns:v="urn:schemas-microsoft-com:vml" xmlns:wp14="http://schemas.microsoft.com/office/word/2010/wordprocessingDrawing" xmlns:wp="http://schemas.openxmlformats.org/drawingml/2006/wordprocessingDrawing" xmlns:w10="urn:schemas-microsoft-com:office:word" xmlns:w="http://schemas.openxmlformats.org/wordprocessingml/2006/main" xmlns:w14="http://schemas.microsoft.com/office/word/2010/wordml" xmlns:w15="http://schemas.microsoft.com/office/word/2012/wordml" xmlns:w16cid="http://schemas.microsoft.com/office/word/2016/wordml/cid" xmlns:w16se="http://schemas.microsoft.com/office/word/2015/wordml/symex" xmlns:wpg="http://schemas.microsoft.com/office/word/2010/wordprocessingGroup" xmlns:wpi="http://schemas.microsoft.com/office/word/2010/wordprocessingInk" xmlns:wne="http://schemas.microsoft.com/office/word/2006/wordml" xmlns:wps="http://schemas.microsoft.com/office/word/2010/wordprocessingShape" mc:Ignorable="w14 w15 w16se w16cid wp14">
+  <w:abstractNum w:abstractNumId="0" w15:restartNumberingAfterBreak="0">
+    <w:nsid w:val="3D5061A4"/>
+    <w:multiLevelType w:val="hybridMultilevel"/>
+    <w:tmpl w:val="9BB27AE8"/>
+    <w:lvl w:ilvl="0" w:tplc="B516B9C8">
+      <w:numFmt w:val="bullet"/>
+      <w:lvlText w:val=""/>
+      <w:lvlJc w:val="left"/>
+      <w:pPr>
+        <w:ind w:left="720" w:hanging="360"/>
+      </w:pPr>
+      <w:rPr>
+        <w:rFonts w:ascii="Wingdings" w:eastAsiaTheme="minorEastAsia" w:hAnsi="Wingdings" w:cstheme="minorBidi" w:hint="default"/>
+      </w:rPr>
+    </w:lvl>
+    <w:lvl w:ilvl="1" w:tplc="040C0003" w:tentative="1">
+      <w:start w:val="1"/>
+      <w:numFmt w:val="bullet"/>
+      <w:lvlText w:val="o"/>
+      <w:lvlJc w:val="left"/>
+      <w:pPr>
+        <w:ind w:left="1440" w:hanging="360"/>
+      </w:pPr>
+      <w:rPr>
+        <w:rFonts w:ascii="Courier New" w:hAnsi="Courier New" w:cs="Courier New" w:hint="default"/>
+      </w:rPr>
+    </w:lvl>
+    <w:lvl w:ilvl="2" w:tplc="040C0005" w:tentative="1">
+      <w:start w:val="1"/>
+      <w:numFmt w:val="bullet"/>
+      <w:lvlText w:val=""/>
+      <w:lvlJc w:val="left"/>
+      <w:pPr>
+        <w:ind w:left="2160" w:hanging="360"/>
+      </w:pPr>
+      <w:rPr>
+        <w:rFonts w:ascii="Wingdings" w:hAnsi="Wingdings" w:hint="default"/>
+      </w:rPr>
+    </w:lvl>
+    <w:lvl w:ilvl="3" w:tplc="040C0001" w:tentative="1">
+      <w:start w:val="1"/>
+      <w:numFmt w:val="bullet"/>
+      <w:lvlText w:val=""/>
+      <w:lvlJc w:val="left"/>
+      <w:pPr>
+        <w:ind w:left="2880" w:hanging="360"/>
+      </w:pPr>
+      <w:rPr>
+        <w:rFonts w:ascii="Symbol" w:hAnsi="Symbol" w:hint="default"/>
+      </w:rPr>
+    </w:lvl>
+    <w:lvl w:ilvl="4" w:tplc="040C0003" w:tentative="1">
+      <w:start w:val="1"/>
+      <w:numFmt w:val="bullet"/>
+      <w:lvlText w:val="o"/>
+      <w:lvlJc w:val="left"/>
+      <w:pPr>
+        <w:ind w:left="3600" w:hanging="360"/>
+      </w:pPr>
+      <w:rPr>
+        <w:rFonts w:ascii="Courier New" w:hAnsi="Courier New" w:cs="Courier New" w:hint="default"/>
+      </w:rPr>
+    </w:lvl>
+    <w:lvl w:ilvl="5" w:tplc="040C0005" w:tentative="1">
+      <w:start w:val="1"/>
+      <w:numFmt w:val="bullet"/>
+      <w:lvlText w:val=""/>
+      <w:lvlJc w:val="left"/>
+      <w:pPr>
+        <w:ind w:left="4320" w:hanging="360"/>
+      </w:pPr>
+      <w:rPr>
+        <w:rFonts w:ascii="Wingdings" w:hAnsi="Wingdings" w:hint="default"/>
+      </w:rPr>
+    </w:lvl>
+    <w:lvl w:ilvl="6" w:tplc="040C0001" w:tentative="1">
+      <w:start w:val="1"/>
+      <w:numFmt w:val="bullet"/>
+      <w:lvlText w:val=""/>
+      <w:lvlJc w:val="left"/>
+      <w:pPr>
+        <w:ind w:left="5040" w:hanging="360"/>
+      </w:pPr>
+      <w:rPr>
+        <w:rFonts w:ascii="Symbol" w:hAnsi="Symbol" w:hint="default"/>
+      </w:rPr>
+    </w:lvl>
+    <w:lvl w:ilvl="7" w:tplc="040C0003" w:tentative="1">
+      <w:start w:val="1"/>
+      <w:numFmt w:val="bullet"/>
+      <w:lvlText w:val="o"/>
+      <w:lvlJc w:val="left"/>
+      <w:pPr>
+        <w:ind w:left="5760" w:hanging="360"/>
+      </w:pPr>
+      <w:rPr>
+        <w:rFonts w:ascii="Courier New" w:hAnsi="Courier New" w:cs="Courier New" w:hint="default"/>
+      </w:rPr>
+    </w:lvl>
+    <w:lvl w:ilvl="8" w:tplc="040C0005" w:tentative="1">
+      <w:start w:val="1"/>
+      <w:numFmt w:val="bullet"/>
+      <w:lvlText w:val=""/>
+      <w:lvlJc w:val="left"/>
+      <w:pPr>
+        <w:ind w:left="6480" w:hanging="360"/>
+      </w:pPr>
+      <w:rPr>
+        <w:rFonts w:ascii="Wingdings" w:hAnsi="Wingdings" w:hint="default"/>
+      </w:rPr>
+    </w:lvl>
+  </w:abstractNum>
+  <w:abstractNum w:abstractNumId="1" w15:restartNumberingAfterBreak="0">
+    <w:nsid w:val="44B752AC"/>
+    <w:multiLevelType w:val="hybridMultilevel"/>
+    <w:tmpl w:val="050AD06A"/>
+    <w:lvl w:ilvl="0" w:tplc="046867A8">
+      <w:numFmt w:val="bullet"/>
+      <w:lvlText w:val="-"/>
+      <w:lvlJc w:val="left"/>
+      <w:pPr>
+        <w:ind w:left="720" w:hanging="360"/>
+      </w:pPr>
+      <w:rPr>
+        <w:rFonts w:ascii="Gill Sans MT" w:eastAsiaTheme="minorEastAsia" w:hAnsi="Gill Sans MT" w:cstheme="minorBidi" w:hint="default"/>
+      </w:rPr>
+    </w:lvl>
+    <w:lvl w:ilvl="1" w:tplc="040C0003" w:tentative="1">
+      <w:start w:val="1"/>
+      <w:numFmt w:val="bullet"/>
+      <w:lvlText w:val="o"/>
+      <w:lvlJc w:val="left"/>
+      <w:pPr>
+        <w:ind w:left="1440" w:hanging="360"/>
+      </w:pPr>
+      <w:rPr>
+        <w:rFonts w:ascii="Courier New" w:hAnsi="Courier New" w:cs="Courier New" w:hint="default"/>
+      </w:rPr>
+    </w:lvl>
+    <w:lvl w:ilvl="2" w:tplc="040C0005" w:tentative="1">
+      <w:start w:val="1"/>
+      <w:numFmt w:val="bullet"/>
+      <w:lvlText w:val=""/>
+      <w:lvlJc w:val="left"/>
+      <w:pPr>
+        <w:ind w:left="2160" w:hanging="360"/>
+      </w:pPr>
+      <w:rPr>
+        <w:rFonts w:ascii="Wingdings" w:hAnsi="Wingdings" w:hint="default"/>
+      </w:rPr>
+    </w:lvl>
+    <w:lvl w:ilvl="3" w:tplc="040C0001" w:tentative="1">
+      <w:start w:val="1"/>
+      <w:numFmt w:val="bullet"/>
+      <w:lvlText w:val=""/>
+      <w:lvlJc w:val="left"/>
+      <w:pPr>
+        <w:ind w:left="2880" w:hanging="360"/>
+      </w:pPr>
+      <w:rPr>
+        <w:rFonts w:ascii="Symbol" w:hAnsi="Symbol" w:hint="default"/>
+      </w:rPr>
+    </w:lvl>
+    <w:lvl w:ilvl="4" w:tplc="040C0003" w:tentative="1">
+      <w:start w:val="1"/>
+      <w:numFmt w:val="bullet"/>
+      <w:lvlText w:val="o"/>
+      <w:lvlJc w:val="left"/>
+      <w:pPr>
+        <w:ind w:left="3600" w:hanging="360"/>
+      </w:pPr>
+      <w:rPr>
+        <w:rFonts w:ascii="Courier New" w:hAnsi="Courier New" w:cs="Courier New" w:hint="default"/>
+      </w:rPr>
+    </w:lvl>
+    <w:lvl w:ilvl="5" w:tplc="040C0005" w:tentative="1">
+      <w:start w:val="1"/>
+      <w:numFmt w:val="bullet"/>
+      <w:lvlText w:val=""/>
+      <w:lvlJc w:val="left"/>
+      <w:pPr>
+        <w:ind w:left="4320" w:hanging="360"/>
+      </w:pPr>
+      <w:rPr>
+        <w:rFonts w:ascii="Wingdings" w:hAnsi="Wingdings" w:hint="default"/>
+      </w:rPr>
+    </w:lvl>
+    <w:lvl w:ilvl="6" w:tplc="040C0001" w:tentative="1">
+      <w:start w:val="1"/>
+      <w:numFmt w:val="bullet"/>
+      <w:lvlText w:val=""/>
+      <w:lvlJc w:val="left"/>
+      <w:pPr>
+        <w:ind w:left="5040" w:hanging="360"/>
+      </w:pPr>
+      <w:rPr>
+        <w:rFonts w:ascii="Symbol" w:hAnsi="Symbol" w:hint="default"/>
+      </w:rPr>
+    </w:lvl>
+    <w:lvl w:ilvl="7" w:tplc="040C0003" w:tentative="1">
+      <w:start w:val="1"/>
+      <w:numFmt w:val="bullet"/>
+      <w:lvlText w:val="o"/>
+      <w:lvlJc w:val="left"/>
+      <w:pPr>
+        <w:ind w:left="5760" w:hanging="360"/>
+      </w:pPr>
+      <w:rPr>
+        <w:rFonts w:ascii="Courier New" w:hAnsi="Courier New" w:cs="Courier New" w:hint="default"/>
+      </w:rPr>
+    </w:lvl>
+    <w:lvl w:ilvl="8" w:tplc="040C0005" w:tentative="1">
+      <w:start w:val="1"/>
+      <w:numFmt w:val="bullet"/>
+      <w:lvlText w:val=""/>
+      <w:lvlJc w:val="left"/>
+      <w:pPr>
+        <w:ind w:left="6480" w:hanging="360"/>
+      </w:pPr>
+      <w:rPr>
+        <w:rFonts w:ascii="Wingdings" w:hAnsi="Wingdings" w:hint="default"/>
+      </w:rPr>
+    </w:lvl>
+  </w:abstractNum>
+  <w:num w:numId="1">
+    <w:abstractNumId w:val="0"/>
+  </w:num>
+  <w:num w:numId="2">
+    <w:abstractNumId w:val="1"/>
+  </w:num>
+</w:numbering>
 </file>
 
 <file path=word/styles.xml><?xml version="1.0" encoding="utf-8"?>
@@ -490,7 +939,6 @@
     <w:next w:val="Normal"/>
     <w:link w:val="Heading2Char"/>
     <w:uiPriority w:val="9"/>
-    <w:semiHidden/>
     <w:unhideWhenUsed/>
     <w:qFormat/>
     <w:rsid w:val="0081719C"/>
@@ -719,7 +1167,6 @@
     <w:basedOn w:val="DefaultParagraphFont"/>
     <w:link w:val="Heading2"/>
     <w:uiPriority w:val="9"/>
-    <w:semiHidden/>
     <w:rsid w:val="0081719C"/>
     <w:rPr>
       <w:rFonts w:asciiTheme="majorHAnsi" w:eastAsiaTheme="majorEastAsia" w:hAnsiTheme="majorHAnsi" w:cstheme="majorBidi"/>
@@ -1092,6 +1539,17 @@
     <w:rsid w:val="0081719C"/>
     <w:pPr>
       <w:outlineLvl w:val="9"/>
+    </w:pPr>
+  </w:style>
+  <w:style w:type="paragraph" w:styleId="ListParagraph">
+    <w:name w:val="List Paragraph"/>
+    <w:basedOn w:val="Normal"/>
+    <w:uiPriority w:val="34"/>
+    <w:qFormat/>
+    <w:rsid w:val="00BF6900"/>
+    <w:pPr>
+      <w:ind w:left="720"/>
+      <w:contextualSpacing/>
     </w:pPr>
   </w:style>
 </w:styles>

</xml_diff>

<commit_message>
Modifs après retour Benoit
</commit_message>
<xml_diff>
--- a/Dossiers techniques.docx
+++ b/Dossiers techniques.docx
@@ -54,7 +54,45 @@
       </w:pPr>
       <w:r>
         <w:lastRenderedPageBreak/>
-        <w:t>Options</w:t>
+        <w:t>Introduction</w:t>
+      </w:r>
+    </w:p>
+    <w:p>
+      <w:pPr>
+        <w:pStyle w:val="Heading1"/>
+      </w:pPr>
+    </w:p>
+    <w:p>
+      <w:pPr>
+        <w:ind w:firstLine="708"/>
+      </w:pPr>
+      <w:r>
+        <w:t>Ce document vise à décrire le fonctionnement actuel de la génération des dossiers techniques. Il décrit l’interface utilisateur, les choix que l’utilisateur peut sélectionner et les pages présentes sur le fichier généré en fonction des options utilisées</w:t>
+      </w:r>
+      <w:r>
+        <w:t xml:space="preserve"> et des produits sélectionnés</w:t>
+      </w:r>
+      <w:r>
+        <w:t>.</w:t>
+      </w:r>
+    </w:p>
+    <w:p>
+      <w:pPr>
+        <w:rPr>
+          <w:rFonts w:eastAsiaTheme="majorEastAsia"/>
+        </w:rPr>
+      </w:pPr>
+      <w:r>
+        <w:br w:type="page"/>
+      </w:r>
+    </w:p>
+    <w:p>
+      <w:pPr>
+        <w:pStyle w:val="Heading1"/>
+      </w:pPr>
+      <w:r>
+        <w:lastRenderedPageBreak/>
+        <w:t>Synthèse des pages</w:t>
       </w:r>
     </w:p>
     <w:p/>
@@ -338,6 +376,12 @@
       <w:r>
         <w:lastRenderedPageBreak/>
         <w:t>Interface et Workflow</w:t>
+      </w:r>
+    </w:p>
+    <w:p/>
+    <w:p>
+      <w:r>
+        <w:t>Tout d’abord il faut saisir la référence produit (4 caractères) dans la zone prévue à cet effet.</w:t>
       </w:r>
     </w:p>
     <w:p>
@@ -682,6 +726,12 @@
         </w:drawing>
       </w:r>
     </w:p>
+    <w:p/>
+    <w:p>
+      <w:r>
+        <w:t>Si la saison est sélectionnée, un seul résultat s’affiche. Sinon, tous les résultats apparaissent et il convient à l’utilisateur de trier selon la saison.</w:t>
+      </w:r>
+    </w:p>
     <w:p>
       <w:r>
         <w:rPr>
@@ -1111,6 +1161,70 @@
             </a:graphic>
           </wp:inline>
         </w:drawing>
+      </w:r>
+    </w:p>
+    <w:p>
+      <w:r>
+        <w:br w:type="page"/>
+      </w:r>
+    </w:p>
+    <w:p>
+      <w:r>
+        <w:lastRenderedPageBreak/>
+        <w:t xml:space="preserve">Lorsque l’utilisateur a cliqué sur un produit, les différentes options s’affichent. </w:t>
+      </w:r>
+      <w:r>
+        <w:t>La liste déroulante à gauche permet de cibler un ou plusieurs coloris. La liste de droite fait l’état de toutes les commandes non soldées à ce jour contenant le produit en question. Dans les deux listes il est possible de sélectionner une ou plusieurs options.</w:t>
+      </w:r>
+    </w:p>
+    <w:p>
+      <w:r>
+        <w:t xml:space="preserve">Les boutons </w:t>
+      </w:r>
+      <w:r>
+        <w:rPr>
+          <w:b/>
+          <w:bCs/>
+        </w:rPr>
+        <w:t>S</w:t>
+      </w:r>
+      <w:r>
+        <w:t xml:space="preserve"> et </w:t>
+      </w:r>
+      <w:r>
+        <w:rPr>
+          <w:b/>
+          <w:bCs/>
+        </w:rPr>
+        <w:t>D</w:t>
+      </w:r>
+      <w:r>
+        <w:t xml:space="preserve"> permettent respectivement de tout </w:t>
+      </w:r>
+      <w:r>
+        <w:rPr>
+          <w:b/>
+          <w:bCs/>
+        </w:rPr>
+        <w:t>s</w:t>
+      </w:r>
+      <w:r>
+        <w:t xml:space="preserve">électionner ou tout </w:t>
+      </w:r>
+      <w:r>
+        <w:rPr>
+          <w:b/>
+          <w:bCs/>
+        </w:rPr>
+        <w:t>d</w:t>
+      </w:r>
+      <w:r>
+        <w:t xml:space="preserve">ésélectionner. </w:t>
+      </w:r>
+    </w:p>
+    <w:p>
+      <w:r>
+        <w:t>Chaque option rajoute une page dans le dossier technique, qui est généré lors du clic sur le bouton « Générer ».</w:t>
       </w:r>
     </w:p>
     <w:p>
@@ -2712,6 +2826,7 @@
         </w:drawing>
       </w:r>
     </w:p>
+    <w:p/>
     <w:tbl>
       <w:tblPr>
         <w:tblStyle w:val="TableGrid"/>
@@ -2826,6 +2941,67 @@
       </w:pPr>
       <w:r>
         <w:lastRenderedPageBreak/>
+        <w:t>En-tête</w:t>
+      </w:r>
+    </w:p>
+    <w:p/>
+    <w:p>
+      <w:r>
+        <w:rPr>
+          <w:noProof/>
+        </w:rPr>
+        <w:drawing>
+          <wp:inline distT="0" distB="0" distL="0" distR="0" wp14:anchorId="68688D03" wp14:editId="0C16509F">
+            <wp:extent cx="5760720" cy="429260"/>
+            <wp:effectExtent l="0" t="0" r="0" b="8890"/>
+            <wp:docPr id="5" name="Picture 5"/>
+            <wp:cNvGraphicFramePr>
+              <a:graphicFrameLocks xmlns:a="http://schemas.openxmlformats.org/drawingml/2006/main" noChangeAspect="1"/>
+            </wp:cNvGraphicFramePr>
+            <a:graphic xmlns:a="http://schemas.openxmlformats.org/drawingml/2006/main">
+              <a:graphicData uri="http://schemas.openxmlformats.org/drawingml/2006/picture">
+                <pic:pic xmlns:pic="http://schemas.openxmlformats.org/drawingml/2006/picture">
+                  <pic:nvPicPr>
+                    <pic:cNvPr id="1" name=""/>
+                    <pic:cNvPicPr/>
+                  </pic:nvPicPr>
+                  <pic:blipFill>
+                    <a:blip r:embed="rId11"/>
+                    <a:stretch>
+                      <a:fillRect/>
+                    </a:stretch>
+                  </pic:blipFill>
+                  <pic:spPr>
+                    <a:xfrm>
+                      <a:off x="0" y="0"/>
+                      <a:ext cx="5760720" cy="429260"/>
+                    </a:xfrm>
+                    <a:prstGeom prst="rect">
+                      <a:avLst/>
+                    </a:prstGeom>
+                  </pic:spPr>
+                </pic:pic>
+              </a:graphicData>
+            </a:graphic>
+          </wp:inline>
+        </w:drawing>
+      </w:r>
+    </w:p>
+    <w:p>
+      <w:r>
+        <w:t>Cet entête est présent sur la plupart des pages. Il contient des informations de base sur le produit, comme sa référence, ligne, ligne de produit, famille, sous-famille, numéro de gabarit, conditionnement, taille informatique, taille consommateur, numéro de lot, date de création et d’édition</w:t>
+      </w:r>
+      <w:r>
+        <w:t>.</w:t>
+      </w:r>
+      <w:bookmarkStart w:id="0" w:name="_GoBack"/>
+      <w:bookmarkEnd w:id="0"/>
+    </w:p>
+    <w:p>
+      <w:pPr>
+        <w:pStyle w:val="Heading1"/>
+      </w:pPr>
+      <w:r>
         <w:t>Page de présentation</w:t>
       </w:r>
     </w:p>
@@ -2927,7 +3103,7 @@
                           <pic:cNvPicPr/>
                         </pic:nvPicPr>
                         <pic:blipFill>
-                          <a:blip r:embed="rId11"/>
+                          <a:blip r:embed="rId12"/>
                           <a:stretch>
                             <a:fillRect/>
                           </a:stretch>
@@ -3047,6 +3223,7 @@
         </w:numPr>
       </w:pPr>
       <w:r>
+        <w:lastRenderedPageBreak/>
         <w:t>Ligne de produits</w:t>
       </w:r>
     </w:p>
@@ -3142,23 +3319,9 @@
     </w:p>
     <w:p>
       <w:pPr>
-        <w:rPr>
-          <w:rFonts w:asciiTheme="majorHAnsi" w:eastAsiaTheme="majorEastAsia" w:hAnsiTheme="majorHAnsi" w:cstheme="majorBidi"/>
-          <w:color w:val="AD2750" w:themeColor="accent6" w:themeShade="BF"/>
-          <w:sz w:val="40"/>
-          <w:szCs w:val="40"/>
-        </w:rPr>
-      </w:pPr>
-      <w:r>
-        <w:br w:type="page"/>
-      </w:r>
-    </w:p>
-    <w:p>
-      <w:pPr>
         <w:pStyle w:val="Heading1"/>
       </w:pPr>
       <w:r>
-        <w:lastRenderedPageBreak/>
         <w:t>Page modèle</w:t>
       </w:r>
     </w:p>
@@ -3403,7 +3566,7 @@
                           <pic:cNvPicPr/>
                         </pic:nvPicPr>
                         <pic:blipFill>
-                          <a:blip r:embed="rId12"/>
+                          <a:blip r:embed="rId13"/>
                           <a:stretch>
                             <a:fillRect/>
                           </a:stretch>
@@ -3450,7 +3613,7 @@
                           <pic:cNvPicPr/>
                         </pic:nvPicPr>
                         <pic:blipFill>
-                          <a:blip r:embed="rId13"/>
+                          <a:blip r:embed="rId14"/>
                           <a:stretch>
                             <a:fillRect/>
                           </a:stretch>
@@ -3497,7 +3660,7 @@
                           <pic:cNvPicPr/>
                         </pic:nvPicPr>
                         <pic:blipFill>
-                          <a:blip r:embed="rId14"/>
+                          <a:blip r:embed="rId15"/>
                           <a:stretch>
                             <a:fillRect/>
                           </a:stretch>
@@ -3523,19 +3686,6 @@
     </w:tbl>
     <w:p/>
     <w:p/>
-    <w:p>
-      <w:pPr>
-        <w:rPr>
-          <w:rFonts w:asciiTheme="majorHAnsi" w:eastAsiaTheme="majorEastAsia" w:hAnsiTheme="majorHAnsi" w:cstheme="majorBidi"/>
-          <w:color w:val="B7A9ED" w:themeColor="accent5" w:themeTint="99"/>
-          <w:sz w:val="24"/>
-          <w:szCs w:val="24"/>
-        </w:rPr>
-      </w:pPr>
-      <w:r>
-        <w:br w:type="page"/>
-      </w:r>
-    </w:p>
     <w:p>
       <w:pPr>
         <w:pStyle w:val="Heading3"/>
@@ -3632,7 +3782,7 @@
                           <pic:cNvPicPr/>
                         </pic:nvPicPr>
                         <pic:blipFill>
-                          <a:blip r:embed="rId15"/>
+                          <a:blip r:embed="rId16"/>
                           <a:stretch>
                             <a:fillRect/>
                           </a:stretch>
@@ -3891,7 +4041,7 @@
                           <pic:cNvPicPr/>
                         </pic:nvPicPr>
                         <pic:blipFill>
-                          <a:blip r:embed="rId12"/>
+                          <a:blip r:embed="rId13"/>
                           <a:stretch>
                             <a:fillRect/>
                           </a:stretch>
@@ -3966,7 +4116,7 @@
                           <pic:cNvPicPr/>
                         </pic:nvPicPr>
                         <pic:blipFill>
-                          <a:blip r:embed="rId14"/>
+                          <a:blip r:embed="rId15"/>
                           <a:stretch>
                             <a:fillRect/>
                           </a:stretch>
@@ -4116,7 +4266,7 @@
                           <pic:cNvPicPr/>
                         </pic:nvPicPr>
                         <pic:blipFill>
-                          <a:blip r:embed="rId16"/>
+                          <a:blip r:embed="rId17"/>
                           <a:stretch>
                             <a:fillRect/>
                           </a:stretch>
@@ -4157,7 +4307,7 @@
                           <pic:cNvPicPr/>
                         </pic:nvPicPr>
                         <pic:blipFill>
-                          <a:blip r:embed="rId17"/>
+                          <a:blip r:embed="rId18"/>
                           <a:stretch>
                             <a:fillRect/>
                           </a:stretch>
@@ -4226,7 +4376,7 @@
                           <pic:cNvPicPr/>
                         </pic:nvPicPr>
                         <pic:blipFill>
-                          <a:blip r:embed="rId18"/>
+                          <a:blip r:embed="rId19"/>
                           <a:stretch>
                             <a:fillRect/>
                           </a:stretch>
@@ -4352,7 +4502,7 @@
                           <pic:cNvPicPr/>
                         </pic:nvPicPr>
                         <pic:blipFill>
-                          <a:blip r:embed="rId19"/>
+                          <a:blip r:embed="rId20"/>
                           <a:stretch>
                             <a:fillRect/>
                           </a:stretch>
@@ -4585,7 +4735,7 @@
                           <pic:cNvPicPr/>
                         </pic:nvPicPr>
                         <pic:blipFill>
-                          <a:blip r:embed="rId20"/>
+                          <a:blip r:embed="rId21"/>
                           <a:stretch>
                             <a:fillRect/>
                           </a:stretch>
@@ -4626,7 +4776,7 @@
                           <pic:cNvPicPr/>
                         </pic:nvPicPr>
                         <pic:blipFill>
-                          <a:blip r:embed="rId21"/>
+                          <a:blip r:embed="rId22"/>
                           <a:stretch>
                             <a:fillRect/>
                           </a:stretch>
@@ -4865,7 +5015,7 @@
                           <pic:cNvPicPr/>
                         </pic:nvPicPr>
                         <pic:blipFill>
-                          <a:blip r:embed="rId22"/>
+                          <a:blip r:embed="rId23"/>
                           <a:stretch>
                             <a:fillRect/>
                           </a:stretch>
@@ -4906,7 +5056,7 @@
                           <pic:cNvPicPr/>
                         </pic:nvPicPr>
                         <pic:blipFill>
-                          <a:blip r:embed="rId23"/>
+                          <a:blip r:embed="rId24"/>
                           <a:stretch>
                             <a:fillRect/>
                           </a:stretch>
@@ -5130,7 +5280,7 @@
                           <pic:cNvPicPr/>
                         </pic:nvPicPr>
                         <pic:blipFill>
-                          <a:blip r:embed="rId24"/>
+                          <a:blip r:embed="rId25"/>
                           <a:stretch>
                             <a:fillRect/>
                           </a:stretch>
@@ -5172,8 +5322,6 @@
       <w:pPr>
         <w:pStyle w:val="Heading3"/>
       </w:pPr>
-      <w:bookmarkStart w:id="0" w:name="_GoBack"/>
-      <w:bookmarkEnd w:id="0"/>
       <w:r>
         <w:lastRenderedPageBreak/>
         <w:t>Page Gamme Extérieure + Temps alloué</w:t>
@@ -5353,7 +5501,7 @@
                           <pic:cNvPicPr/>
                         </pic:nvPicPr>
                         <pic:blipFill>
-                          <a:blip r:embed="rId25"/>
+                          <a:blip r:embed="rId26"/>
                           <a:stretch>
                             <a:fillRect/>
                           </a:stretch>
@@ -5508,7 +5656,7 @@
                           <pic:cNvPicPr/>
                         </pic:nvPicPr>
                         <pic:blipFill>
-                          <a:blip r:embed="rId26"/>
+                          <a:blip r:embed="rId27"/>
                           <a:stretch>
                             <a:fillRect/>
                           </a:stretch>
@@ -5616,7 +5764,7 @@
                           <pic:cNvPicPr/>
                         </pic:nvPicPr>
                         <pic:blipFill>
-                          <a:blip r:embed="rId27"/>
+                          <a:blip r:embed="rId28"/>
                           <a:stretch>
                             <a:fillRect/>
                           </a:stretch>
@@ -5752,7 +5900,7 @@
                           <pic:cNvPicPr/>
                         </pic:nvPicPr>
                         <pic:blipFill>
-                          <a:blip r:embed="rId28"/>
+                          <a:blip r:embed="rId29"/>
                           <a:stretch>
                             <a:fillRect/>
                           </a:stretch>
@@ -5799,7 +5947,7 @@
                           <pic:cNvPicPr/>
                         </pic:nvPicPr>
                         <pic:blipFill>
-                          <a:blip r:embed="rId29"/>
+                          <a:blip r:embed="rId30"/>
                           <a:stretch>
                             <a:fillRect/>
                           </a:stretch>
@@ -5846,7 +5994,7 @@
                           <pic:cNvPicPr/>
                         </pic:nvPicPr>
                         <pic:blipFill>
-                          <a:blip r:embed="rId30"/>
+                          <a:blip r:embed="rId31"/>
                           <a:stretch>
                             <a:fillRect/>
                           </a:stretch>
@@ -5893,7 +6041,7 @@
                           <pic:cNvPicPr/>
                         </pic:nvPicPr>
                         <pic:blipFill>
-                          <a:blip r:embed="rId31"/>
+                          <a:blip r:embed="rId32"/>
                           <a:stretch>
                             <a:fillRect/>
                           </a:stretch>
@@ -6095,7 +6243,7 @@
                           <pic:cNvPicPr/>
                         </pic:nvPicPr>
                         <pic:blipFill>
-                          <a:blip r:embed="rId32"/>
+                          <a:blip r:embed="rId33"/>
                           <a:stretch>
                             <a:fillRect/>
                           </a:stretch>
@@ -6142,7 +6290,7 @@
                           <pic:cNvPicPr/>
                         </pic:nvPicPr>
                         <pic:blipFill>
-                          <a:blip r:embed="rId33"/>
+                          <a:blip r:embed="rId34"/>
                           <a:stretch>
                             <a:fillRect/>
                           </a:stretch>
@@ -6189,7 +6337,7 @@
                           <pic:cNvPicPr/>
                         </pic:nvPicPr>
                         <pic:blipFill>
-                          <a:blip r:embed="rId34"/>
+                          <a:blip r:embed="rId35"/>
                           <a:stretch>
                             <a:fillRect/>
                           </a:stretch>
@@ -6236,7 +6384,7 @@
                           <pic:cNvPicPr/>
                         </pic:nvPicPr>
                         <pic:blipFill>
-                          <a:blip r:embed="rId35"/>
+                          <a:blip r:embed="rId36"/>
                           <a:stretch>
                             <a:fillRect/>
                           </a:stretch>
@@ -6442,7 +6590,7 @@
                           <pic:cNvPicPr/>
                         </pic:nvPicPr>
                         <pic:blipFill>
-                          <a:blip r:embed="rId36"/>
+                          <a:blip r:embed="rId37"/>
                           <a:stretch>
                             <a:fillRect/>
                           </a:stretch>
@@ -6482,7 +6630,7 @@
                           <pic:cNvPicPr/>
                         </pic:nvPicPr>
                         <pic:blipFill>
-                          <a:blip r:embed="rId37"/>
+                          <a:blip r:embed="rId38"/>
                           <a:stretch>
                             <a:fillRect/>
                           </a:stretch>
@@ -8693,7 +8841,7 @@
       </w:pPr>
     </w:pPrDefault>
   </w:docDefaults>
-  <w:latentStyles w:defLockedState="0" w:defUIPriority="99" w:defSemiHidden="0" w:defUnhideWhenUsed="0" w:defQFormat="0" w:count="377">
+  <w:latentStyles w:defLockedState="0" w:defUIPriority="99" w:defSemiHidden="0" w:defUnhideWhenUsed="0" w:defQFormat="0" w:count="376">
     <w:lsdException w:name="Normal" w:uiPriority="0" w:qFormat="1"/>
     <w:lsdException w:name="heading 1" w:uiPriority="9" w:qFormat="1"/>
     <w:lsdException w:name="heading 2" w:semiHidden="1" w:uiPriority="9" w:unhideWhenUsed="1" w:qFormat="1"/>
@@ -9070,7 +9218,6 @@
     <w:lsdException w:name="Hashtag" w:semiHidden="1" w:unhideWhenUsed="1"/>
     <w:lsdException w:name="Unresolved Mention" w:semiHidden="1" w:unhideWhenUsed="1"/>
     <w:lsdException w:name="Smart Link" w:semiHidden="1" w:unhideWhenUsed="1"/>
-    <w:lsdException w:name="Smart Link Error" w:semiHidden="1" w:unhideWhenUsed="1"/>
   </w:latentStyles>
   <w:style w:type="paragraph" w:default="1" w:styleId="Normal">
     <w:name w:val="Normal"/>
@@ -10298,7 +10445,7 @@
 </file>
 
 <file path=customXml/itemProps1.xml><?xml version="1.0" encoding="utf-8"?>
-<ds:datastoreItem xmlns:ds="http://schemas.openxmlformats.org/officeDocument/2006/customXml" ds:itemID="{C54BE8E6-C96F-4B5E-955C-C432C4CA3417}">
+<ds:datastoreItem xmlns:ds="http://schemas.openxmlformats.org/officeDocument/2006/customXml" ds:itemID="{F5179C3D-AC57-4E50-99FD-20CAF82EB20E}">
   <ds:schemaRefs>
     <ds:schemaRef ds:uri="http://schemas.openxmlformats.org/officeDocument/2006/bibliography"/>
   </ds:schemaRefs>

</xml_diff>